<commit_message>
Update [44K221.09] - [Product_Backlog] - [1.1].docx
</commit_message>
<xml_diff>
--- a/LUST - Documents/[44K221.09] - [Product_Backlog] - [1.1].docx
+++ b/LUST - Documents/[44K221.09] - [Product_Backlog] - [1.1].docx
@@ -379,51 +379,25 @@
         <w:lastRenderedPageBreak/>
         <w:t xml:space="preserve">Table </w:t>
       </w:r>
-      <w:r>
-        <w:fldChar w:fldCharType="begin"/>
-      </w:r>
-      <w:r>
-        <w:instrText xml:space="preserve"> STYLEREF 2 \s </w:instrText>
-      </w:r>
-      <w:r>
-        <w:fldChar w:fldCharType="separate"/>
-      </w:r>
-      <w:r>
-        <w:rPr>
-          <w:noProof/>
-        </w:rPr>
-        <w:t>1.1</w:t>
-      </w:r>
-      <w:r>
-        <w:rPr>
-          <w:noProof/>
-        </w:rPr>
-        <w:fldChar w:fldCharType="end"/>
-      </w:r>
+      <w:fldSimple w:instr=" STYLEREF 2 \s ">
+        <w:r>
+          <w:rPr>
+            <w:noProof/>
+          </w:rPr>
+          <w:t>1.1</w:t>
+        </w:r>
+      </w:fldSimple>
       <w:r>
         <w:noBreakHyphen/>
       </w:r>
-      <w:r>
-        <w:fldChar w:fldCharType="begin"/>
-      </w:r>
-      <w:r>
-        <w:instrText xml:space="preserve"> SEQ Table \* ARABIC \s 2 </w:instrText>
-      </w:r>
-      <w:r>
-        <w:fldChar w:fldCharType="separate"/>
-      </w:r>
-      <w:r>
-        <w:rPr>
-          <w:noProof/>
-        </w:rPr>
-        <w:t>1</w:t>
-      </w:r>
-      <w:r>
-        <w:rPr>
-          <w:noProof/>
-        </w:rPr>
-        <w:fldChar w:fldCharType="end"/>
-      </w:r>
+      <w:fldSimple w:instr=" SEQ Table \* ARABIC \s 2 ">
+        <w:r>
+          <w:rPr>
+            <w:noProof/>
+          </w:rPr>
+          <w:t>1</w:t>
+        </w:r>
+      </w:fldSimple>
       <w:r>
         <w:t xml:space="preserve"> </w:t>
       </w:r>
@@ -1756,11 +1730,22 @@
         <w:lastRenderedPageBreak/>
         <w:t xml:space="preserve">Table </w:t>
       </w:r>
+      <w:fldSimple w:instr=" STYLEREF 2 \s ">
+        <w:r>
+          <w:rPr>
+            <w:noProof/>
+          </w:rPr>
+          <w:t>1.1</w:t>
+        </w:r>
+      </w:fldSimple>
+      <w:r>
+        <w:noBreakHyphen/>
+      </w:r>
       <w:r>
         <w:fldChar w:fldCharType="begin"/>
       </w:r>
       <w:r>
-        <w:instrText xml:space="preserve"> STYLEREF 2 \s </w:instrText>
+        <w:instrText xml:space="preserve"> SEQ Table \* ARABIC \s 2 </w:instrText>
       </w:r>
       <w:r>
         <w:fldChar w:fldCharType="separate"/>
@@ -1769,7 +1754,7 @@
         <w:rPr>
           <w:noProof/>
         </w:rPr>
-        <w:t>1.1</w:t>
+        <w:t>2</w:t>
       </w:r>
       <w:r>
         <w:rPr>
@@ -1777,17 +1762,6 @@
         </w:rPr>
         <w:fldChar w:fldCharType="end"/>
       </w:r>
-      <w:r>
-        <w:noBreakHyphen/>
-      </w:r>
-      <w:fldSimple w:instr=" SEQ Table \* ARABIC \s 2 ">
-        <w:r>
-          <w:rPr>
-            <w:noProof/>
-          </w:rPr>
-          <w:t>2</w:t>
-        </w:r>
-      </w:fldSimple>
       <w:r>
         <w:t xml:space="preserve"> </w:t>
       </w:r>
@@ -2327,11 +2301,22 @@
       <w:r>
         <w:t xml:space="preserve">Table </w:t>
       </w:r>
+      <w:fldSimple w:instr=" STYLEREF 2 \s ">
+        <w:r>
+          <w:rPr>
+            <w:noProof/>
+          </w:rPr>
+          <w:t>1.1</w:t>
+        </w:r>
+      </w:fldSimple>
+      <w:r>
+        <w:noBreakHyphen/>
+      </w:r>
       <w:r>
         <w:fldChar w:fldCharType="begin"/>
       </w:r>
       <w:r>
-        <w:instrText xml:space="preserve"> STYLEREF 2 \s </w:instrText>
+        <w:instrText xml:space="preserve"> SEQ Table \* ARABIC \s 2 </w:instrText>
       </w:r>
       <w:r>
         <w:fldChar w:fldCharType="separate"/>
@@ -2340,7 +2325,7 @@
         <w:rPr>
           <w:noProof/>
         </w:rPr>
-        <w:t>1.1</w:t>
+        <w:t>3</w:t>
       </w:r>
       <w:r>
         <w:rPr>
@@ -2348,17 +2333,6 @@
         </w:rPr>
         <w:fldChar w:fldCharType="end"/>
       </w:r>
-      <w:r>
-        <w:noBreakHyphen/>
-      </w:r>
-      <w:fldSimple w:instr=" SEQ Table \* ARABIC \s 2 ">
-        <w:r>
-          <w:rPr>
-            <w:noProof/>
-          </w:rPr>
-          <w:t>3</w:t>
-        </w:r>
-      </w:fldSimple>
       <w:r>
         <w:t xml:space="preserve"> </w:t>
       </w:r>
@@ -3097,6 +3071,7 @@
               <w:noProof/>
               <w:sz w:val="22"/>
               <w:szCs w:val="22"/>
+              <w:lang w:val="vi-VN" w:eastAsia="vi-VN"/>
             </w:rPr>
           </w:pPr>
           <w:r>
@@ -3108,7 +3083,7 @@
           <w:r>
             <w:fldChar w:fldCharType="separate"/>
           </w:r>
-          <w:hyperlink w:anchor="_Toc65359616" w:history="1">
+          <w:hyperlink w:anchor="_Toc70610567" w:history="1">
             <w:r>
               <w:rPr>
                 <w:rStyle w:val="Hyperlink"/>
@@ -3122,6 +3097,7 @@
                 <w:noProof/>
                 <w:sz w:val="22"/>
                 <w:szCs w:val="22"/>
+                <w:lang w:val="vi-VN" w:eastAsia="vi-VN"/>
               </w:rPr>
               <w:tab/>
             </w:r>
@@ -3130,7 +3106,7 @@
                 <w:rStyle w:val="Hyperlink"/>
                 <w:noProof/>
               </w:rPr>
-              <w:t>Project Overview</w:t>
+              <w:t>Introduction</w:t>
             </w:r>
             <w:r>
               <w:rPr>
@@ -3151,23 +3127,27 @@
                 <w:noProof/>
                 <w:webHidden/>
               </w:rPr>
-              <w:instrText xml:space="preserve"> PAGEREF _Toc65359616 \h </w:instrText>
+              <w:instrText xml:space="preserve"> PAGEREF _Toc70610567 \h </w:instrText>
             </w:r>
             <w:r>
               <w:rPr>
                 <w:noProof/>
                 <w:webHidden/>
               </w:rPr>
-              <w:fldChar w:fldCharType="separate"/>
-            </w:r>
-            <w:r>
-              <w:rPr>
-                <w:b/>
-                <w:bCs/>
+            </w:r>
+            <w:r>
+              <w:rPr>
                 <w:noProof/>
                 <w:webHidden/>
               </w:rPr>
-              <w:t>Error! Bookmark not defined.</w:t>
+              <w:fldChar w:fldCharType="separate"/>
+            </w:r>
+            <w:r>
+              <w:rPr>
+                <w:noProof/>
+                <w:webHidden/>
+              </w:rPr>
+              <w:t>5</w:t>
             </w:r>
             <w:r>
               <w:rPr>
@@ -3190,9 +3170,10 @@
               <w:noProof/>
               <w:sz w:val="22"/>
               <w:szCs w:val="22"/>
+              <w:lang w:val="vi-VN" w:eastAsia="vi-VN"/>
             </w:rPr>
           </w:pPr>
-          <w:hyperlink w:anchor="_Toc65359617" w:history="1">
+          <w:hyperlink w:anchor="_Toc70610568" w:history="1">
             <w:r>
               <w:rPr>
                 <w:rStyle w:val="Hyperlink"/>
@@ -3206,6 +3187,7 @@
                 <w:noProof/>
                 <w:sz w:val="22"/>
                 <w:szCs w:val="22"/>
+                <w:lang w:val="vi-VN" w:eastAsia="vi-VN"/>
               </w:rPr>
               <w:tab/>
             </w:r>
@@ -3214,7 +3196,7 @@
                 <w:rStyle w:val="Hyperlink"/>
                 <w:noProof/>
               </w:rPr>
-              <w:t>Background</w:t>
+              <w:t>Purpose</w:t>
             </w:r>
             <w:r>
               <w:rPr>
@@ -3235,23 +3217,27 @@
                 <w:noProof/>
                 <w:webHidden/>
               </w:rPr>
-              <w:instrText xml:space="preserve"> PAGEREF _Toc65359617 \h </w:instrText>
+              <w:instrText xml:space="preserve"> PAGEREF _Toc70610568 \h </w:instrText>
             </w:r>
             <w:r>
               <w:rPr>
                 <w:noProof/>
                 <w:webHidden/>
               </w:rPr>
-              <w:fldChar w:fldCharType="separate"/>
-            </w:r>
-            <w:r>
-              <w:rPr>
-                <w:b/>
-                <w:bCs/>
+            </w:r>
+            <w:r>
+              <w:rPr>
                 <w:noProof/>
                 <w:webHidden/>
               </w:rPr>
-              <w:t>Error! Bookmark not defined.</w:t>
+              <w:fldChar w:fldCharType="separate"/>
+            </w:r>
+            <w:r>
+              <w:rPr>
+                <w:noProof/>
+                <w:webHidden/>
+              </w:rPr>
+              <w:t>5</w:t>
             </w:r>
             <w:r>
               <w:rPr>
@@ -3274,9 +3260,10 @@
               <w:noProof/>
               <w:sz w:val="22"/>
               <w:szCs w:val="22"/>
+              <w:lang w:val="vi-VN" w:eastAsia="vi-VN"/>
             </w:rPr>
           </w:pPr>
-          <w:hyperlink w:anchor="_Toc65359618" w:history="1">
+          <w:hyperlink w:anchor="_Toc70610569" w:history="1">
             <w:r>
               <w:rPr>
                 <w:rStyle w:val="Hyperlink"/>
@@ -3290,6 +3277,7 @@
                 <w:noProof/>
                 <w:sz w:val="22"/>
                 <w:szCs w:val="22"/>
+                <w:lang w:val="vi-VN" w:eastAsia="vi-VN"/>
               </w:rPr>
               <w:tab/>
             </w:r>
@@ -3298,7 +3286,7 @@
                 <w:rStyle w:val="Hyperlink"/>
                 <w:noProof/>
               </w:rPr>
-              <w:t>Prior Art</w:t>
+              <w:t>Scope</w:t>
             </w:r>
             <w:r>
               <w:rPr>
@@ -3319,23 +3307,27 @@
                 <w:noProof/>
                 <w:webHidden/>
               </w:rPr>
-              <w:instrText xml:space="preserve"> PAGEREF _Toc65359618 \h </w:instrText>
+              <w:instrText xml:space="preserve"> PAGEREF _Toc70610569 \h </w:instrText>
             </w:r>
             <w:r>
               <w:rPr>
                 <w:noProof/>
                 <w:webHidden/>
               </w:rPr>
-              <w:fldChar w:fldCharType="separate"/>
-            </w:r>
-            <w:r>
-              <w:rPr>
-                <w:b/>
-                <w:bCs/>
+            </w:r>
+            <w:r>
+              <w:rPr>
                 <w:noProof/>
                 <w:webHidden/>
               </w:rPr>
-              <w:t>Error! Bookmark not defined.</w:t>
+              <w:fldChar w:fldCharType="separate"/>
+            </w:r>
+            <w:r>
+              <w:rPr>
+                <w:noProof/>
+                <w:webHidden/>
+              </w:rPr>
+              <w:t>5</w:t>
             </w:r>
             <w:r>
               <w:rPr>
@@ -3358,9 +3350,10 @@
               <w:noProof/>
               <w:sz w:val="22"/>
               <w:szCs w:val="22"/>
+              <w:lang w:val="vi-VN" w:eastAsia="vi-VN"/>
             </w:rPr>
           </w:pPr>
-          <w:hyperlink w:anchor="_Toc65359619" w:history="1">
+          <w:hyperlink w:anchor="_Toc70610570" w:history="1">
             <w:r>
               <w:rPr>
                 <w:rStyle w:val="Hyperlink"/>
@@ -3374,6 +3367,7 @@
                 <w:noProof/>
                 <w:sz w:val="22"/>
                 <w:szCs w:val="22"/>
+                <w:lang w:val="vi-VN" w:eastAsia="vi-VN"/>
               </w:rPr>
               <w:tab/>
             </w:r>
@@ -3382,7 +3376,7 @@
                 <w:rStyle w:val="Hyperlink"/>
                 <w:noProof/>
               </w:rPr>
-              <w:t>Proposed solution</w:t>
+              <w:t>Definitions, acronyms and abbeviations</w:t>
             </w:r>
             <w:r>
               <w:rPr>
@@ -3403,23 +3397,27 @@
                 <w:noProof/>
                 <w:webHidden/>
               </w:rPr>
-              <w:instrText xml:space="preserve"> PAGEREF _Toc65359619 \h </w:instrText>
+              <w:instrText xml:space="preserve"> PAGEREF _Toc70610570 \h </w:instrText>
             </w:r>
             <w:r>
               <w:rPr>
                 <w:noProof/>
                 <w:webHidden/>
               </w:rPr>
-              <w:fldChar w:fldCharType="separate"/>
-            </w:r>
-            <w:r>
-              <w:rPr>
-                <w:b/>
-                <w:bCs/>
+            </w:r>
+            <w:r>
+              <w:rPr>
                 <w:noProof/>
                 <w:webHidden/>
               </w:rPr>
-              <w:t>Error! Bookmark not defined.</w:t>
+              <w:fldChar w:fldCharType="separate"/>
+            </w:r>
+            <w:r>
+              <w:rPr>
+                <w:noProof/>
+                <w:webHidden/>
+              </w:rPr>
+              <w:t>5</w:t>
             </w:r>
             <w:r>
               <w:rPr>
@@ -3442,9 +3440,10 @@
               <w:noProof/>
               <w:sz w:val="22"/>
               <w:szCs w:val="22"/>
+              <w:lang w:val="vi-VN" w:eastAsia="vi-VN"/>
             </w:rPr>
           </w:pPr>
-          <w:hyperlink w:anchor="_Toc65359620" w:history="1">
+          <w:hyperlink w:anchor="_Toc70610571" w:history="1">
             <w:r>
               <w:rPr>
                 <w:rStyle w:val="Hyperlink"/>
@@ -3458,6 +3457,7 @@
                 <w:noProof/>
                 <w:sz w:val="22"/>
                 <w:szCs w:val="22"/>
+                <w:lang w:val="vi-VN" w:eastAsia="vi-VN"/>
               </w:rPr>
               <w:tab/>
             </w:r>
@@ -3466,7 +3466,7 @@
                 <w:rStyle w:val="Hyperlink"/>
                 <w:noProof/>
               </w:rPr>
-              <w:t>Goals</w:t>
+              <w:t>References</w:t>
             </w:r>
             <w:r>
               <w:rPr>
@@ -3487,23 +3487,117 @@
                 <w:noProof/>
                 <w:webHidden/>
               </w:rPr>
-              <w:instrText xml:space="preserve"> PAGEREF _Toc65359620 \h </w:instrText>
+              <w:instrText xml:space="preserve"> PAGEREF _Toc70610571 \h </w:instrText>
             </w:r>
             <w:r>
               <w:rPr>
                 <w:noProof/>
                 <w:webHidden/>
               </w:rPr>
-              <w:fldChar w:fldCharType="separate"/>
-            </w:r>
-            <w:r>
-              <w:rPr>
-                <w:b/>
-                <w:bCs/>
+            </w:r>
+            <w:r>
+              <w:rPr>
                 <w:noProof/>
                 <w:webHidden/>
               </w:rPr>
-              <w:t>Error! Bookmark not defined.</w:t>
+              <w:fldChar w:fldCharType="separate"/>
+            </w:r>
+            <w:r>
+              <w:rPr>
+                <w:noProof/>
+                <w:webHidden/>
+              </w:rPr>
+              <w:t>5</w:t>
+            </w:r>
+            <w:r>
+              <w:rPr>
+                <w:noProof/>
+                <w:webHidden/>
+              </w:rPr>
+              <w:fldChar w:fldCharType="end"/>
+            </w:r>
+          </w:hyperlink>
+        </w:p>
+        <w:p>
+          <w:pPr>
+            <w:pStyle w:val="TOC1"/>
+            <w:tabs>
+              <w:tab w:val="left" w:pos="880"/>
+              <w:tab w:val="right" w:leader="dot" w:pos="8493"/>
+            </w:tabs>
+            <w:rPr>
+              <w:rFonts w:asciiTheme="minorHAnsi" w:eastAsiaTheme="minorEastAsia" w:hAnsiTheme="minorHAnsi" w:cstheme="minorBidi"/>
+              <w:noProof/>
+              <w:sz w:val="22"/>
+              <w:szCs w:val="22"/>
+              <w:lang w:val="vi-VN" w:eastAsia="vi-VN"/>
+            </w:rPr>
+          </w:pPr>
+          <w:hyperlink w:anchor="_Toc70610572" w:history="1">
+            <w:r>
+              <w:rPr>
+                <w:rStyle w:val="Hyperlink"/>
+                <w:noProof/>
+              </w:rPr>
+              <w:t>2</w:t>
+            </w:r>
+            <w:r>
+              <w:rPr>
+                <w:rFonts w:asciiTheme="minorHAnsi" w:eastAsiaTheme="minorEastAsia" w:hAnsiTheme="minorHAnsi" w:cstheme="minorBidi"/>
+                <w:noProof/>
+                <w:sz w:val="22"/>
+                <w:szCs w:val="22"/>
+                <w:lang w:val="vi-VN" w:eastAsia="vi-VN"/>
+              </w:rPr>
+              <w:tab/>
+            </w:r>
+            <w:r>
+              <w:rPr>
+                <w:rStyle w:val="Hyperlink"/>
+                <w:noProof/>
+              </w:rPr>
+              <w:t>Product Backlog</w:t>
+            </w:r>
+            <w:r>
+              <w:rPr>
+                <w:noProof/>
+                <w:webHidden/>
+              </w:rPr>
+              <w:tab/>
+            </w:r>
+            <w:r>
+              <w:rPr>
+                <w:noProof/>
+                <w:webHidden/>
+              </w:rPr>
+              <w:fldChar w:fldCharType="begin"/>
+            </w:r>
+            <w:r>
+              <w:rPr>
+                <w:noProof/>
+                <w:webHidden/>
+              </w:rPr>
+              <w:instrText xml:space="preserve"> PAGEREF _Toc70610572 \h </w:instrText>
+            </w:r>
+            <w:r>
+              <w:rPr>
+                <w:noProof/>
+                <w:webHidden/>
+              </w:rPr>
+            </w:r>
+            <w:r>
+              <w:rPr>
+                <w:noProof/>
+                <w:webHidden/>
+              </w:rPr>
+              <w:fldChar w:fldCharType="separate"/>
+            </w:r>
+            <w:r>
+              <w:rPr>
+                <w:noProof/>
+                <w:webHidden/>
+              </w:rPr>
+              <w:t>6</w:t>
             </w:r>
             <w:r>
               <w:rPr>
@@ -3526,15 +3620,16 @@
               <w:noProof/>
               <w:sz w:val="22"/>
               <w:szCs w:val="22"/>
+              <w:lang w:val="vi-VN" w:eastAsia="vi-VN"/>
             </w:rPr>
           </w:pPr>
-          <w:hyperlink w:anchor="_Toc65359621" w:history="1">
+          <w:hyperlink w:anchor="_Toc70610573" w:history="1">
             <w:r>
               <w:rPr>
                 <w:rStyle w:val="Hyperlink"/>
                 <w:noProof/>
               </w:rPr>
-              <w:t>1.5</w:t>
+              <w:t>2.1</w:t>
             </w:r>
             <w:r>
               <w:rPr>
@@ -3542,6 +3637,7 @@
                 <w:noProof/>
                 <w:sz w:val="22"/>
                 <w:szCs w:val="22"/>
+                <w:lang w:val="vi-VN" w:eastAsia="vi-VN"/>
               </w:rPr>
               <w:tab/>
             </w:r>
@@ -3550,7 +3646,7 @@
                 <w:rStyle w:val="Hyperlink"/>
                 <w:noProof/>
               </w:rPr>
-              <w:t>Techniques</w:t>
+              <w:t>User Stories</w:t>
             </w:r>
             <w:r>
               <w:rPr>
@@ -3571,23 +3667,27 @@
                 <w:noProof/>
                 <w:webHidden/>
               </w:rPr>
-              <w:instrText xml:space="preserve"> PAGEREF _Toc65359621 \h </w:instrText>
+              <w:instrText xml:space="preserve"> PAGEREF _Toc70610573 \h </w:instrText>
             </w:r>
             <w:r>
               <w:rPr>
                 <w:noProof/>
                 <w:webHidden/>
               </w:rPr>
-              <w:fldChar w:fldCharType="separate"/>
-            </w:r>
-            <w:r>
-              <w:rPr>
-                <w:b/>
-                <w:bCs/>
+            </w:r>
+            <w:r>
+              <w:rPr>
                 <w:noProof/>
                 <w:webHidden/>
               </w:rPr>
-              <w:t>Error! Bookmark not defined.</w:t>
+              <w:fldChar w:fldCharType="separate"/>
+            </w:r>
+            <w:r>
+              <w:rPr>
+                <w:noProof/>
+                <w:webHidden/>
+              </w:rPr>
+              <w:t>6</w:t>
             </w:r>
             <w:r>
               <w:rPr>
@@ -3600,9 +3700,9 @@
         </w:p>
         <w:p>
           <w:pPr>
-            <w:pStyle w:val="TOC1"/>
+            <w:pStyle w:val="TOC2"/>
             <w:tabs>
-              <w:tab w:val="left" w:pos="880"/>
+              <w:tab w:val="left" w:pos="1320"/>
               <w:tab w:val="right" w:leader="dot" w:pos="8493"/>
             </w:tabs>
             <w:rPr>
@@ -3610,15 +3710,16 @@
               <w:noProof/>
               <w:sz w:val="22"/>
               <w:szCs w:val="22"/>
+              <w:lang w:val="vi-VN" w:eastAsia="vi-VN"/>
             </w:rPr>
           </w:pPr>
-          <w:hyperlink w:anchor="_Toc65359622" w:history="1">
+          <w:hyperlink w:anchor="_Toc70610574" w:history="1">
             <w:r>
               <w:rPr>
                 <w:rStyle w:val="Hyperlink"/>
                 <w:noProof/>
               </w:rPr>
-              <w:t>2</w:t>
+              <w:t>2.2</w:t>
             </w:r>
             <w:r>
               <w:rPr>
@@ -3626,6 +3727,7 @@
                 <w:noProof/>
                 <w:sz w:val="22"/>
                 <w:szCs w:val="22"/>
+                <w:lang w:val="vi-VN" w:eastAsia="vi-VN"/>
               </w:rPr>
               <w:tab/>
             </w:r>
@@ -3634,7 +3736,7 @@
                 <w:rStyle w:val="Hyperlink"/>
                 <w:noProof/>
               </w:rPr>
-              <w:t>Time Estimation</w:t>
+              <w:t>Feature Description</w:t>
             </w:r>
             <w:r>
               <w:rPr>
@@ -3655,195 +3757,27 @@
                 <w:noProof/>
                 <w:webHidden/>
               </w:rPr>
-              <w:instrText xml:space="preserve"> PAGEREF _Toc65359622 \h </w:instrText>
+              <w:instrText xml:space="preserve"> PAGEREF _Toc70610574 \h </w:instrText>
             </w:r>
             <w:r>
               <w:rPr>
                 <w:noProof/>
                 <w:webHidden/>
               </w:rPr>
-              <w:fldChar w:fldCharType="separate"/>
-            </w:r>
-            <w:r>
-              <w:rPr>
-                <w:b/>
-                <w:bCs/>
+            </w:r>
+            <w:r>
+              <w:rPr>
                 <w:noProof/>
                 <w:webHidden/>
               </w:rPr>
-              <w:t>Error! Bookmark not defined.</w:t>
+              <w:fldChar w:fldCharType="separate"/>
             </w:r>
             <w:r>
               <w:rPr>
                 <w:noProof/>
                 <w:webHidden/>
               </w:rPr>
-              <w:fldChar w:fldCharType="end"/>
-            </w:r>
-          </w:hyperlink>
-        </w:p>
-        <w:p>
-          <w:pPr>
-            <w:pStyle w:val="TOC1"/>
-            <w:tabs>
-              <w:tab w:val="left" w:pos="880"/>
-              <w:tab w:val="right" w:leader="dot" w:pos="8493"/>
-            </w:tabs>
-            <w:rPr>
-              <w:rFonts w:asciiTheme="minorHAnsi" w:eastAsiaTheme="minorEastAsia" w:hAnsiTheme="minorHAnsi" w:cstheme="minorBidi"/>
-              <w:noProof/>
-              <w:sz w:val="22"/>
-              <w:szCs w:val="22"/>
-            </w:rPr>
-          </w:pPr>
-          <w:hyperlink w:anchor="_Toc65359623" w:history="1">
-            <w:r>
-              <w:rPr>
-                <w:rStyle w:val="Hyperlink"/>
-                <w:noProof/>
-              </w:rPr>
-              <w:t>3</w:t>
-            </w:r>
-            <w:r>
-              <w:rPr>
-                <w:rFonts w:asciiTheme="minorHAnsi" w:eastAsiaTheme="minorEastAsia" w:hAnsiTheme="minorHAnsi" w:cstheme="minorBidi"/>
-                <w:noProof/>
-                <w:sz w:val="22"/>
-                <w:szCs w:val="22"/>
-              </w:rPr>
-              <w:tab/>
-            </w:r>
-            <w:r>
-              <w:rPr>
-                <w:rStyle w:val="Hyperlink"/>
-                <w:noProof/>
-              </w:rPr>
-              <w:t>Master Schedule</w:t>
-            </w:r>
-            <w:r>
-              <w:rPr>
-                <w:noProof/>
-                <w:webHidden/>
-              </w:rPr>
-              <w:tab/>
-            </w:r>
-            <w:r>
-              <w:rPr>
-                <w:noProof/>
-                <w:webHidden/>
-              </w:rPr>
-              <w:fldChar w:fldCharType="begin"/>
-            </w:r>
-            <w:r>
-              <w:rPr>
-                <w:noProof/>
-                <w:webHidden/>
-              </w:rPr>
-              <w:instrText xml:space="preserve"> PAGEREF _Toc65359623 \h </w:instrText>
-            </w:r>
-            <w:r>
-              <w:rPr>
-                <w:noProof/>
-                <w:webHidden/>
-              </w:rPr>
-            </w:r>
-            <w:r>
-              <w:rPr>
-                <w:noProof/>
-                <w:webHidden/>
-              </w:rPr>
-              <w:fldChar w:fldCharType="separate"/>
-            </w:r>
-            <w:r>
-              <w:rPr>
-                <w:noProof/>
-                <w:webHidden/>
-              </w:rPr>
-              <w:t>6</w:t>
-            </w:r>
-            <w:r>
-              <w:rPr>
-                <w:noProof/>
-                <w:webHidden/>
-              </w:rPr>
-              <w:fldChar w:fldCharType="end"/>
-            </w:r>
-          </w:hyperlink>
-        </w:p>
-        <w:p>
-          <w:pPr>
-            <w:pStyle w:val="TOC1"/>
-            <w:tabs>
-              <w:tab w:val="left" w:pos="880"/>
-              <w:tab w:val="right" w:leader="dot" w:pos="8493"/>
-            </w:tabs>
-            <w:rPr>
-              <w:rFonts w:asciiTheme="minorHAnsi" w:eastAsiaTheme="minorEastAsia" w:hAnsiTheme="minorHAnsi" w:cstheme="minorBidi"/>
-              <w:noProof/>
-              <w:sz w:val="22"/>
-              <w:szCs w:val="22"/>
-            </w:rPr>
-          </w:pPr>
-          <w:hyperlink w:anchor="_Toc65359624" w:history="1">
-            <w:r>
-              <w:rPr>
-                <w:rStyle w:val="Hyperlink"/>
-                <w:noProof/>
-              </w:rPr>
-              <w:t>4</w:t>
-            </w:r>
-            <w:r>
-              <w:rPr>
-                <w:rFonts w:asciiTheme="minorHAnsi" w:eastAsiaTheme="minorEastAsia" w:hAnsiTheme="minorHAnsi" w:cstheme="minorBidi"/>
-                <w:noProof/>
-                <w:sz w:val="22"/>
-                <w:szCs w:val="22"/>
-              </w:rPr>
-              <w:tab/>
-            </w:r>
-            <w:r>
-              <w:rPr>
-                <w:rStyle w:val="Hyperlink"/>
-                <w:noProof/>
-              </w:rPr>
-              <w:t>Roles and responsibilities</w:t>
-            </w:r>
-            <w:r>
-              <w:rPr>
-                <w:noProof/>
-                <w:webHidden/>
-              </w:rPr>
-              <w:tab/>
-            </w:r>
-            <w:r>
-              <w:rPr>
-                <w:noProof/>
-                <w:webHidden/>
-              </w:rPr>
-              <w:fldChar w:fldCharType="begin"/>
-            </w:r>
-            <w:r>
-              <w:rPr>
-                <w:noProof/>
-                <w:webHidden/>
-              </w:rPr>
-              <w:instrText xml:space="preserve"> PAGEREF _Toc65359624 \h </w:instrText>
-            </w:r>
-            <w:r>
-              <w:rPr>
-                <w:noProof/>
-                <w:webHidden/>
-              </w:rPr>
-              <w:fldChar w:fldCharType="separate"/>
-            </w:r>
-            <w:r>
-              <w:rPr>
-                <w:b/>
-                <w:bCs/>
-                <w:noProof/>
-                <w:webHidden/>
-              </w:rPr>
-              <w:t>Error! Bookmark not defined.</w:t>
+              <w:t>7</w:t>
             </w:r>
             <w:r>
               <w:rPr>
@@ -4607,6 +4541,7 @@
           <w:szCs w:val="26"/>
         </w:rPr>
       </w:pPr>
+      <w:bookmarkStart w:id="4" w:name="_Toc70610567"/>
       <w:r>
         <w:rPr>
           <w:sz w:val="26"/>
@@ -4615,6 +4550,7 @@
         <w:lastRenderedPageBreak/>
         <w:t>Introduction</w:t>
       </w:r>
+      <w:bookmarkEnd w:id="4"/>
     </w:p>
     <w:p>
       <w:pPr>
@@ -4624,6 +4560,7 @@
           <w:szCs w:val="26"/>
         </w:rPr>
       </w:pPr>
+      <w:bookmarkStart w:id="5" w:name="_Toc70610568"/>
       <w:r>
         <w:rPr>
           <w:sz w:val="26"/>
@@ -4631,6 +4568,7 @@
         </w:rPr>
         <w:t>Purpose</w:t>
       </w:r>
+      <w:bookmarkEnd w:id="5"/>
     </w:p>
     <w:p>
       <w:proofErr w:type="spellStart"/>
@@ -5212,6 +5150,7 @@
           <w:szCs w:val="26"/>
         </w:rPr>
       </w:pPr>
+      <w:bookmarkStart w:id="6" w:name="_Toc70610569"/>
       <w:r>
         <w:rPr>
           <w:sz w:val="26"/>
@@ -5219,6 +5158,7 @@
         </w:rPr>
         <w:t>Scope</w:t>
       </w:r>
+      <w:bookmarkEnd w:id="6"/>
     </w:p>
     <w:p>
       <w:pPr>
@@ -5945,6 +5885,7 @@
           <w:szCs w:val="26"/>
         </w:rPr>
       </w:pPr>
+      <w:bookmarkStart w:id="7" w:name="_Toc70610570"/>
       <w:r>
         <w:rPr>
           <w:sz w:val="26"/>
@@ -5960,6 +5901,7 @@
         </w:rPr>
         <w:t>abbeviations</w:t>
       </w:r>
+      <w:bookmarkEnd w:id="7"/>
       <w:proofErr w:type="spellEnd"/>
     </w:p>
     <w:p>
@@ -5967,15 +5909,26 @@
         <w:pStyle w:val="Caption"/>
         <w:keepNext/>
       </w:pPr>
-      <w:bookmarkStart w:id="4" w:name="_Toc66656776"/>
+      <w:bookmarkStart w:id="8" w:name="_Toc66656776"/>
       <w:r>
         <w:t xml:space="preserve">Table </w:t>
       </w:r>
+      <w:fldSimple w:instr=" STYLEREF 2 \s ">
+        <w:r>
+          <w:rPr>
+            <w:noProof/>
+          </w:rPr>
+          <w:t>1.3</w:t>
+        </w:r>
+      </w:fldSimple>
+      <w:r>
+        <w:noBreakHyphen/>
+      </w:r>
       <w:r>
         <w:fldChar w:fldCharType="begin"/>
       </w:r>
       <w:r>
-        <w:instrText xml:space="preserve"> STYLEREF 2 \s </w:instrText>
+        <w:instrText xml:space="preserve"> SEQ Table \* ARABIC \s 2 </w:instrText>
       </w:r>
       <w:r>
         <w:fldChar w:fldCharType="separate"/>
@@ -5984,7 +5937,7 @@
         <w:rPr>
           <w:noProof/>
         </w:rPr>
-        <w:t>1.3</w:t>
+        <w:t>1</w:t>
       </w:r>
       <w:r>
         <w:rPr>
@@ -5993,17 +5946,6 @@
         <w:fldChar w:fldCharType="end"/>
       </w:r>
       <w:r>
-        <w:noBreakHyphen/>
-      </w:r>
-      <w:fldSimple w:instr=" SEQ Table \* ARABIC \s 2 ">
-        <w:r>
-          <w:rPr>
-            <w:noProof/>
-          </w:rPr>
-          <w:t>1</w:t>
-        </w:r>
-      </w:fldSimple>
-      <w:r>
         <w:t xml:space="preserve"> </w:t>
       </w:r>
       <w:r>
@@ -6013,7 +5955,7 @@
       <w:r>
         <w:t>abbeviations</w:t>
       </w:r>
-      <w:bookmarkEnd w:id="4"/>
+      <w:bookmarkEnd w:id="8"/>
       <w:proofErr w:type="spellEnd"/>
     </w:p>
     <w:tbl>
@@ -6348,6 +6290,7 @@
           <w:szCs w:val="26"/>
         </w:rPr>
       </w:pPr>
+      <w:bookmarkStart w:id="9" w:name="_Toc70610571"/>
       <w:r>
         <w:rPr>
           <w:sz w:val="26"/>
@@ -6355,21 +6298,33 @@
         </w:rPr>
         <w:t>References</w:t>
       </w:r>
+      <w:bookmarkEnd w:id="9"/>
     </w:p>
     <w:p>
       <w:pPr>
         <w:pStyle w:val="Caption"/>
         <w:keepNext/>
       </w:pPr>
-      <w:bookmarkStart w:id="5" w:name="_Toc66656777"/>
+      <w:bookmarkStart w:id="10" w:name="_Toc66656777"/>
       <w:r>
         <w:t xml:space="preserve">Table </w:t>
       </w:r>
+      <w:fldSimple w:instr=" STYLEREF 2 \s ">
+        <w:r>
+          <w:rPr>
+            <w:noProof/>
+          </w:rPr>
+          <w:t>1.4</w:t>
+        </w:r>
+      </w:fldSimple>
+      <w:r>
+        <w:noBreakHyphen/>
+      </w:r>
       <w:r>
         <w:fldChar w:fldCharType="begin"/>
       </w:r>
       <w:r>
-        <w:instrText xml:space="preserve"> STYLEREF 2 \s </w:instrText>
+        <w:instrText xml:space="preserve"> SEQ Table \* ARABIC \s 2 </w:instrText>
       </w:r>
       <w:r>
         <w:fldChar w:fldCharType="separate"/>
@@ -6378,7 +6333,7 @@
         <w:rPr>
           <w:noProof/>
         </w:rPr>
-        <w:t>1.4</w:t>
+        <w:t>1</w:t>
       </w:r>
       <w:r>
         <w:rPr>
@@ -6387,23 +6342,12 @@
         <w:fldChar w:fldCharType="end"/>
       </w:r>
       <w:r>
-        <w:noBreakHyphen/>
-      </w:r>
-      <w:fldSimple w:instr=" SEQ Table \* ARABIC \s 2 ">
-        <w:r>
-          <w:rPr>
-            <w:noProof/>
-          </w:rPr>
-          <w:t>1</w:t>
-        </w:r>
-      </w:fldSimple>
-      <w:r>
         <w:t xml:space="preserve"> </w:t>
       </w:r>
       <w:r>
         <w:t>References</w:t>
       </w:r>
-      <w:bookmarkEnd w:id="5"/>
+      <w:bookmarkEnd w:id="10"/>
     </w:p>
     <w:tbl>
       <w:tblPr>
@@ -6413,8 +6357,8 @@
       </w:tblPr>
       <w:tblGrid>
         <w:gridCol w:w="846"/>
-        <w:gridCol w:w="2551"/>
-        <w:gridCol w:w="5096"/>
+        <w:gridCol w:w="3289"/>
+        <w:gridCol w:w="4358"/>
       </w:tblGrid>
       <w:tr>
         <w:trPr>
@@ -6447,12 +6391,13 @@
         </w:tc>
         <w:tc>
           <w:tcPr>
-            <w:tcW w:w="2551" w:type="dxa"/>
+            <w:tcW w:w="3289" w:type="dxa"/>
             <w:shd w:val="clear" w:color="auto" w:fill="948A54" w:themeFill="background2" w:themeFillShade="80"/>
           </w:tcPr>
           <w:p>
             <w:pPr>
               <w:ind w:firstLine="0"/>
+              <w:jc w:val="left"/>
               <w:cnfStyle w:val="100000000000" w:firstRow="1" w:lastRow="0" w:firstColumn="0" w:lastColumn="0" w:oddVBand="0" w:evenVBand="0" w:oddHBand="0" w:evenHBand="0" w:firstRowFirstColumn="0" w:firstRowLastColumn="0" w:lastRowFirstColumn="0" w:lastRowLastColumn="0"/>
               <w:rPr>
                 <w:rFonts w:cs="Times New Roman"/>
@@ -6472,7 +6417,7 @@
         </w:tc>
         <w:tc>
           <w:tcPr>
-            <w:tcW w:w="5096" w:type="dxa"/>
+            <w:tcW w:w="4358" w:type="dxa"/>
             <w:shd w:val="clear" w:color="auto" w:fill="948A54" w:themeFill="background2" w:themeFillShade="80"/>
           </w:tcPr>
           <w:p>
@@ -6524,7 +6469,97 @@
         </w:tc>
         <w:tc>
           <w:tcPr>
-            <w:tcW w:w="2551" w:type="dxa"/>
+            <w:tcW w:w="3289" w:type="dxa"/>
+          </w:tcPr>
+          <w:p>
+            <w:pPr>
+              <w:ind w:firstLine="0"/>
+              <w:jc w:val="left"/>
+              <w:cnfStyle w:val="000000100000" w:firstRow="0" w:lastRow="0" w:firstColumn="0" w:lastColumn="0" w:oddVBand="0" w:evenVBand="0" w:oddHBand="1" w:evenHBand="0" w:firstRowFirstColumn="0" w:firstRowLastColumn="0" w:lastRowFirstColumn="0" w:lastRowLastColumn="0"/>
+              <w:rPr>
+                <w:rFonts w:cs="Times New Roman"/>
+                <w:szCs w:val="26"/>
+              </w:rPr>
+            </w:pPr>
+            <w:r>
+              <w:rPr>
+                <w:rFonts w:cs="Times New Roman"/>
+                <w:szCs w:val="26"/>
+              </w:rPr>
+              <w:t>[44K221.09]</w:t>
+            </w:r>
+            <w:r>
+              <w:rPr>
+                <w:rFonts w:cs="Times New Roman"/>
+                <w:szCs w:val="26"/>
+              </w:rPr>
+              <w:t xml:space="preserve">- </w:t>
+            </w:r>
+            <w:r>
+              <w:rPr>
+                <w:rFonts w:cs="Times New Roman"/>
+                <w:szCs w:val="26"/>
+              </w:rPr>
+              <w:t>[</w:t>
+            </w:r>
+            <w:proofErr w:type="spellStart"/>
+            <w:r>
+              <w:rPr>
+                <w:rFonts w:cs="Times New Roman"/>
+                <w:szCs w:val="26"/>
+              </w:rPr>
+              <w:t>Product_Backlog</w:t>
+            </w:r>
+            <w:proofErr w:type="spellEnd"/>
+            <w:r>
+              <w:rPr>
+                <w:rFonts w:cs="Times New Roman"/>
+                <w:szCs w:val="26"/>
+              </w:rPr>
+              <w:t xml:space="preserve">] </w:t>
+            </w:r>
+            <w:proofErr w:type="gramStart"/>
+            <w:r>
+              <w:rPr>
+                <w:rFonts w:cs="Times New Roman"/>
+                <w:szCs w:val="26"/>
+              </w:rPr>
+              <w:t>-</w:t>
+            </w:r>
+            <w:r>
+              <w:rPr>
+                <w:rFonts w:cs="Times New Roman"/>
+                <w:szCs w:val="26"/>
+              </w:rPr>
+              <w:t>[</w:t>
+            </w:r>
+            <w:proofErr w:type="gramEnd"/>
+            <w:r>
+              <w:rPr>
+                <w:rFonts w:cs="Times New Roman"/>
+                <w:szCs w:val="26"/>
+              </w:rPr>
+              <w:t>1</w:t>
+            </w:r>
+            <w:r>
+              <w:rPr>
+                <w:rFonts w:cs="Times New Roman"/>
+                <w:szCs w:val="26"/>
+              </w:rPr>
+              <w:t>.0</w:t>
+            </w:r>
+            <w:r>
+              <w:rPr>
+                <w:rFonts w:cs="Times New Roman"/>
+                <w:szCs w:val="26"/>
+              </w:rPr>
+              <w:t>]</w:t>
+            </w:r>
+          </w:p>
+        </w:tc>
+        <w:tc>
+          <w:tcPr>
+            <w:tcW w:w="4358" w:type="dxa"/>
           </w:tcPr>
           <w:p>
             <w:pPr>
@@ -6535,28 +6570,149 @@
                 <w:szCs w:val="26"/>
               </w:rPr>
             </w:pPr>
-            <w:r>
-              <w:rPr>
-                <w:rFonts w:cs="Times New Roman"/>
-                <w:szCs w:val="26"/>
-              </w:rPr>
-              <w:t>Proposal Document</w:t>
+            <w:proofErr w:type="spellStart"/>
+            <w:r>
+              <w:rPr>
+                <w:rFonts w:cs="Times New Roman"/>
+                <w:szCs w:val="26"/>
+              </w:rPr>
+              <w:t>Tạo</w:t>
+            </w:r>
+            <w:proofErr w:type="spellEnd"/>
+            <w:r>
+              <w:rPr>
+                <w:rFonts w:cs="Times New Roman"/>
+                <w:szCs w:val="26"/>
+              </w:rPr>
+              <w:t xml:space="preserve"> Product Backlog</w:t>
+            </w:r>
+          </w:p>
+          <w:p>
+            <w:pPr>
+              <w:ind w:firstLine="0"/>
+              <w:cnfStyle w:val="000000100000" w:firstRow="0" w:lastRow="0" w:firstColumn="0" w:lastColumn="0" w:oddVBand="0" w:evenVBand="0" w:oddHBand="1" w:evenHBand="0" w:firstRowFirstColumn="0" w:firstRowLastColumn="0" w:lastRowFirstColumn="0" w:lastRowLastColumn="0"/>
+              <w:rPr>
+                <w:rFonts w:cs="Times New Roman"/>
+                <w:szCs w:val="26"/>
+              </w:rPr>
+            </w:pPr>
+          </w:p>
+        </w:tc>
+      </w:tr>
+      <w:tr>
+        <w:tc>
+          <w:tcPr>
+            <w:cnfStyle w:val="001000000000" w:firstRow="0" w:lastRow="0" w:firstColumn="1" w:lastColumn="0" w:oddVBand="0" w:evenVBand="0" w:oddHBand="0" w:evenHBand="0" w:firstRowFirstColumn="0" w:firstRowLastColumn="0" w:lastRowFirstColumn="0" w:lastRowLastColumn="0"/>
+            <w:tcW w:w="846" w:type="dxa"/>
+          </w:tcPr>
+          <w:p>
+            <w:pPr>
+              <w:ind w:firstLine="0"/>
+              <w:rPr>
+                <w:rFonts w:cs="Times New Roman"/>
+                <w:szCs w:val="26"/>
+              </w:rPr>
+            </w:pPr>
+            <w:r>
+              <w:rPr>
+                <w:rFonts w:cs="Times New Roman"/>
+                <w:szCs w:val="26"/>
+              </w:rPr>
+              <w:t xml:space="preserve">2 </w:t>
             </w:r>
           </w:p>
         </w:tc>
         <w:tc>
           <w:tcPr>
-            <w:tcW w:w="5096" w:type="dxa"/>
+            <w:tcW w:w="3289" w:type="dxa"/>
           </w:tcPr>
           <w:p>
             <w:pPr>
               <w:ind w:firstLine="0"/>
-              <w:cnfStyle w:val="000000100000" w:firstRow="0" w:lastRow="0" w:firstColumn="0" w:lastColumn="0" w:oddVBand="0" w:evenVBand="0" w:oddHBand="1" w:evenHBand="0" w:firstRowFirstColumn="0" w:firstRowLastColumn="0" w:lastRowFirstColumn="0" w:lastRowLastColumn="0"/>
+              <w:jc w:val="left"/>
+              <w:cnfStyle w:val="000000000000" w:firstRow="0" w:lastRow="0" w:firstColumn="0" w:lastColumn="0" w:oddVBand="0" w:evenVBand="0" w:oddHBand="0" w:evenHBand="0" w:firstRowFirstColumn="0" w:firstRowLastColumn="0" w:lastRowFirstColumn="0" w:lastRowLastColumn="0"/>
               <w:rPr>
                 <w:rFonts w:cs="Times New Roman"/>
                 <w:szCs w:val="26"/>
               </w:rPr>
             </w:pPr>
+            <w:r>
+              <w:rPr>
+                <w:rFonts w:cs="Times New Roman"/>
+                <w:szCs w:val="26"/>
+              </w:rPr>
+              <w:t>[44K221.09] - [</w:t>
+            </w:r>
+            <w:proofErr w:type="spellStart"/>
+            <w:r>
+              <w:rPr>
+                <w:rFonts w:cs="Times New Roman"/>
+                <w:szCs w:val="26"/>
+              </w:rPr>
+              <w:t>Product_Backlog</w:t>
+            </w:r>
+            <w:proofErr w:type="spellEnd"/>
+            <w:r>
+              <w:rPr>
+                <w:rFonts w:cs="Times New Roman"/>
+                <w:szCs w:val="26"/>
+              </w:rPr>
+              <w:t>] - [1.1]</w:t>
+            </w:r>
+          </w:p>
+        </w:tc>
+        <w:tc>
+          <w:tcPr>
+            <w:tcW w:w="4358" w:type="dxa"/>
+          </w:tcPr>
+          <w:p>
+            <w:pPr>
+              <w:ind w:firstLine="0"/>
+              <w:cnfStyle w:val="000000000000" w:firstRow="0" w:lastRow="0" w:firstColumn="0" w:lastColumn="0" w:oddVBand="0" w:evenVBand="0" w:oddHBand="0" w:evenHBand="0" w:firstRowFirstColumn="0" w:firstRowLastColumn="0" w:lastRowFirstColumn="0" w:lastRowLastColumn="0"/>
+              <w:rPr>
+                <w:rFonts w:cs="Times New Roman"/>
+                <w:szCs w:val="26"/>
+              </w:rPr>
+            </w:pPr>
+            <w:proofErr w:type="spellStart"/>
+            <w:r>
+              <w:rPr>
+                <w:rFonts w:cs="Times New Roman"/>
+                <w:szCs w:val="26"/>
+              </w:rPr>
+              <w:t>Chỉnh</w:t>
+            </w:r>
+            <w:proofErr w:type="spellEnd"/>
+            <w:r>
+              <w:rPr>
+                <w:rFonts w:cs="Times New Roman"/>
+                <w:szCs w:val="26"/>
+              </w:rPr>
+              <w:t xml:space="preserve"> </w:t>
+            </w:r>
+            <w:proofErr w:type="spellStart"/>
+            <w:r>
+              <w:rPr>
+                <w:rFonts w:cs="Times New Roman"/>
+                <w:szCs w:val="26"/>
+              </w:rPr>
+              <w:t>sửa</w:t>
+            </w:r>
+            <w:proofErr w:type="spellEnd"/>
+            <w:r>
+              <w:rPr>
+                <w:rFonts w:cs="Times New Roman"/>
+                <w:szCs w:val="26"/>
+              </w:rPr>
+              <w:t xml:space="preserve"> Feature</w:t>
+            </w:r>
+            <w:r>
+              <w:rPr>
+                <w:rFonts w:cs="Times New Roman"/>
+                <w:szCs w:val="26"/>
+              </w:rPr>
+              <w:t>s</w:t>
+            </w:r>
           </w:p>
         </w:tc>
       </w:tr>
@@ -6578,14 +6734,15 @@
           <w:szCs w:val="26"/>
         </w:rPr>
       </w:pPr>
+      <w:bookmarkStart w:id="11" w:name="_Toc70610572"/>
       <w:r>
         <w:rPr>
           <w:sz w:val="26"/>
           <w:szCs w:val="26"/>
         </w:rPr>
-        <w:lastRenderedPageBreak/>
         <w:t>Product Backlog</w:t>
       </w:r>
+      <w:bookmarkEnd w:id="11"/>
     </w:p>
     <w:p>
       <w:pPr>
@@ -6595,6 +6752,7 @@
           <w:szCs w:val="26"/>
         </w:rPr>
       </w:pPr>
+      <w:bookmarkStart w:id="12" w:name="_Toc70610573"/>
       <w:r>
         <w:rPr>
           <w:sz w:val="26"/>
@@ -6602,22 +6760,33 @@
         </w:rPr>
         <w:t>User Stories</w:t>
       </w:r>
-      <w:bookmarkStart w:id="6" w:name="_Toc65359623"/>
+      <w:bookmarkEnd w:id="12"/>
     </w:p>
     <w:p>
       <w:pPr>
         <w:pStyle w:val="Caption"/>
         <w:keepNext/>
       </w:pPr>
-      <w:bookmarkStart w:id="7" w:name="_Toc66656778"/>
+      <w:bookmarkStart w:id="13" w:name="_Toc66656778"/>
       <w:r>
         <w:t xml:space="preserve">Table </w:t>
       </w:r>
+      <w:fldSimple w:instr=" STYLEREF 2 \s ">
+        <w:r>
+          <w:rPr>
+            <w:noProof/>
+          </w:rPr>
+          <w:t>2.1</w:t>
+        </w:r>
+      </w:fldSimple>
+      <w:r>
+        <w:noBreakHyphen/>
+      </w:r>
       <w:r>
         <w:fldChar w:fldCharType="begin"/>
       </w:r>
       <w:r>
-        <w:instrText xml:space="preserve"> STYLEREF 2 \s </w:instrText>
+        <w:instrText xml:space="preserve"> SEQ Table \* ARABIC \s 2 </w:instrText>
       </w:r>
       <w:r>
         <w:fldChar w:fldCharType="separate"/>
@@ -6626,7 +6795,7 @@
         <w:rPr>
           <w:noProof/>
         </w:rPr>
-        <w:t>2.1</w:t>
+        <w:t>1</w:t>
       </w:r>
       <w:r>
         <w:rPr>
@@ -6635,20 +6804,9 @@
         <w:fldChar w:fldCharType="end"/>
       </w:r>
       <w:r>
-        <w:noBreakHyphen/>
-      </w:r>
-      <w:fldSimple w:instr=" SEQ Table \* ARABIC \s 2 ">
-        <w:r>
-          <w:rPr>
-            <w:noProof/>
-          </w:rPr>
-          <w:t>1</w:t>
-        </w:r>
-      </w:fldSimple>
-      <w:r>
         <w:t xml:space="preserve"> User Stories</w:t>
       </w:r>
-      <w:bookmarkEnd w:id="7"/>
+      <w:bookmarkEnd w:id="13"/>
     </w:p>
     <w:tbl>
       <w:tblPr>
@@ -14285,7 +14443,6 @@
       </w:tr>
     </w:tbl>
     <w:p/>
-    <w:bookmarkEnd w:id="6"/>
     <w:p>
       <w:pPr>
         <w:pStyle w:val="Heading2"/>
@@ -14294,6 +14451,7 @@
           <w:szCs w:val="26"/>
         </w:rPr>
       </w:pPr>
+      <w:bookmarkStart w:id="14" w:name="_Toc70610574"/>
       <w:r>
         <w:rPr>
           <w:sz w:val="26"/>
@@ -14301,68 +14459,43 @@
         </w:rPr>
         <w:t>Feature Description</w:t>
       </w:r>
+      <w:bookmarkEnd w:id="14"/>
     </w:p>
     <w:p>
       <w:pPr>
         <w:pStyle w:val="Caption"/>
         <w:keepNext/>
       </w:pPr>
-      <w:bookmarkStart w:id="8" w:name="_Toc66656779"/>
+      <w:bookmarkStart w:id="15" w:name="_Toc66656779"/>
       <w:r>
         <w:t xml:space="preserve">Table </w:t>
       </w:r>
-      <w:r>
-        <w:fldChar w:fldCharType="begin"/>
-      </w:r>
-      <w:r>
-        <w:instrText xml:space="preserve"> STYLEREF 2 \s </w:instrText>
-      </w:r>
-      <w:r>
-        <w:fldChar w:fldCharType="separate"/>
-      </w:r>
-      <w:r>
-        <w:rPr>
-          <w:noProof/>
-        </w:rPr>
-        <w:t>2.2</w:t>
-      </w:r>
-      <w:r>
-        <w:rPr>
-          <w:noProof/>
-        </w:rPr>
-        <w:fldChar w:fldCharType="end"/>
-      </w:r>
+      <w:fldSimple w:instr=" STYLEREF 2 \s ">
+        <w:r>
+          <w:rPr>
+            <w:noProof/>
+          </w:rPr>
+          <w:t>2.2</w:t>
+        </w:r>
+      </w:fldSimple>
       <w:r>
         <w:noBreakHyphen/>
       </w:r>
-      <w:r>
-        <w:fldChar w:fldCharType="begin"/>
-      </w:r>
-      <w:r>
-        <w:instrText xml:space="preserve"> SEQ Table \* ARABIC \s 2 </w:instrText>
-      </w:r>
-      <w:r>
-        <w:fldChar w:fldCharType="separate"/>
-      </w:r>
-      <w:r>
-        <w:rPr>
-          <w:noProof/>
-        </w:rPr>
-        <w:t>1</w:t>
-      </w:r>
-      <w:r>
-        <w:rPr>
-          <w:noProof/>
-        </w:rPr>
-        <w:fldChar w:fldCharType="end"/>
-      </w:r>
+      <w:fldSimple w:instr=" SEQ Table \* ARABIC \s 2 ">
+        <w:r>
+          <w:rPr>
+            <w:noProof/>
+          </w:rPr>
+          <w:t>1</w:t>
+        </w:r>
+      </w:fldSimple>
       <w:r>
         <w:t xml:space="preserve"> </w:t>
       </w:r>
       <w:r>
         <w:t>Feature Description</w:t>
       </w:r>
-      <w:bookmarkEnd w:id="8"/>
+      <w:bookmarkEnd w:id="15"/>
     </w:p>
     <w:tbl>
       <w:tblPr>

</xml_diff>